<commit_message>
Correcion de errores en SprintReview Sprint 2
</commit_message>
<xml_diff>
--- a/Proyecto_EcoHarmonyPark/Proyecto/Sprint/Sprint 2/Revisiones/EHP_Revision_Sprint_2.docx
+++ b/Proyecto_EcoHarmonyPark/Proyecto/Sprint/Sprint 2/Revisiones/EHP_Revision_Sprint_2.docx
@@ -711,7 +711,32 @@
     </w:p>
     <w:p>
       <w:r>
-        <w:t>-Se solicito la colocación de una flor rosa.</w:t>
+        <w:t>-Se solicito</w:t>
+      </w:r>
+      <w:r>
+        <w:t xml:space="preserve"> por parte del </w:t>
+      </w:r>
+      <w:proofErr w:type="spellStart"/>
+      <w:r>
+        <w:t>Product</w:t>
+      </w:r>
+      <w:proofErr w:type="spellEnd"/>
+      <w:r>
+        <w:t xml:space="preserve"> </w:t>
+      </w:r>
+      <w:proofErr w:type="spellStart"/>
+      <w:r>
+        <w:t>Owner</w:t>
+      </w:r>
+      <w:proofErr w:type="spellEnd"/>
+      <w:r>
+        <w:t xml:space="preserve"> la colocación de una flor rosa</w:t>
+      </w:r>
+      <w:r>
+        <w:t xml:space="preserve"> en alguna de las atracciones</w:t>
+      </w:r>
+      <w:r>
+        <w:t>.</w:t>
       </w:r>
     </w:p>
     <w:p>
@@ -739,16 +764,20 @@
       <w:r>
         <w:t xml:space="preserve">- Se </w:t>
       </w:r>
-      <w:proofErr w:type="gramStart"/>
       <w:r>
         <w:t>evaluar</w:t>
       </w:r>
       <w:r>
-        <w:t>a</w:t>
+        <w:t>á</w:t>
       </w:r>
-      <w:proofErr w:type="gramEnd"/>
       <w:r>
-        <w:t xml:space="preserve"> la colocación de una flor rosa en la atracción de Hamacas.</w:t>
+        <w:t xml:space="preserve"> la colocación de una flor rosa en</w:t>
+      </w:r>
+      <w:r>
+        <w:t xml:space="preserve"> alguna atracción</w:t>
+      </w:r>
+      <w:r>
+        <w:t>.</w:t>
       </w:r>
     </w:p>
     <w:sectPr>
@@ -1686,6 +1715,7 @@
   <w:style w:type="character" w:default="1" w:styleId="Fuentedeprrafopredeter">
     <w:name w:val="Default Paragraph Font"/>
     <w:uiPriority w:val="1"/>
+    <w:semiHidden/>
     <w:unhideWhenUsed/>
   </w:style>
   <w:style w:type="table" w:default="1" w:styleId="Tablanormal">

</xml_diff>